<commit_message>
Rozsireni podpory vice prohlizecu
</commit_message>
<xml_diff>
--- a/playwright-uceni/Javascript.docx
+++ b/playwright-uceni/Javascript.docx
@@ -4036,6 +4036,742 @@
     </w:p>
     <w:p>
       <w:pPr>
+        <w:spacing w:before="100" w:beforeAutospacing="1" w:after="100" w:afterAutospacing="1" w:line="240" w:lineRule="auto"/>
+        <w:outlineLvl w:val="2"/>
+        <w:rPr>
+          <w:rFonts w:ascii="Times New Roman" w:eastAsia="Times New Roman" w:hAnsi="Times New Roman" w:cs="Times New Roman"/>
+          <w:b/>
+          <w:bCs/>
+          <w:sz w:val="27"/>
+          <w:szCs w:val="27"/>
+          <w:lang w:eastAsia="cs-CZ"/>
+        </w:rPr>
+      </w:pPr>
+      <w:r>
+        <w:rPr>
+          <w:rFonts w:ascii="Times New Roman" w:eastAsia="Times New Roman" w:hAnsi="Times New Roman" w:cs="Times New Roman"/>
+          <w:b/>
+          <w:bCs/>
+          <w:sz w:val="27"/>
+          <w:szCs w:val="27"/>
+          <w:lang w:eastAsia="cs-CZ"/>
+        </w:rPr>
+        <w:t>1. Základní proměnné a operátory:</w:t>
+      </w:r>
+    </w:p>
+    <w:p>
+      <w:pPr>
+        <w:numPr>
+          <w:ilvl w:val="0"/>
+          <w:numId w:val="9"/>
+        </w:numPr>
+        <w:spacing w:before="100" w:beforeAutospacing="1" w:after="100" w:afterAutospacing="1" w:line="240" w:lineRule="auto"/>
+        <w:rPr>
+          <w:rFonts w:ascii="Times New Roman" w:eastAsia="Times New Roman" w:hAnsi="Times New Roman" w:cs="Times New Roman"/>
+          <w:sz w:val="24"/>
+          <w:szCs w:val="24"/>
+          <w:lang w:eastAsia="cs-CZ"/>
+        </w:rPr>
+      </w:pPr>
+      <w:r>
+        <w:rPr>
+          <w:rFonts w:ascii="Times New Roman" w:eastAsia="Times New Roman" w:hAnsi="Times New Roman" w:cs="Times New Roman"/>
+          <w:sz w:val="24"/>
+          <w:szCs w:val="24"/>
+          <w:lang w:eastAsia="cs-CZ"/>
+        </w:rPr>
+        <w:t xml:space="preserve">Správně jsi vytvořil proměnnou </w:t>
+      </w:r>
+      <w:r>
+        <w:rPr>
+          <w:rFonts w:ascii="Courier New" w:eastAsia="Times New Roman" w:hAnsi="Courier New" w:cs="Courier New"/>
+          <w:sz w:val="20"/>
+          <w:lang w:eastAsia="cs-CZ"/>
+        </w:rPr>
+        <w:t>hodnota</w:t>
+      </w:r>
+      <w:r>
+        <w:rPr>
+          <w:rFonts w:ascii="Times New Roman" w:eastAsia="Times New Roman" w:hAnsi="Times New Roman" w:cs="Times New Roman"/>
+          <w:sz w:val="24"/>
+          <w:szCs w:val="24"/>
+          <w:lang w:eastAsia="cs-CZ"/>
+        </w:rPr>
+        <w:t xml:space="preserve"> a přičetl jsi k ní </w:t>
+      </w:r>
+      <w:r>
+        <w:rPr>
+          <w:rFonts w:ascii="Courier New" w:eastAsia="Times New Roman" w:hAnsi="Courier New" w:cs="Courier New"/>
+          <w:sz w:val="20"/>
+          <w:lang w:eastAsia="cs-CZ"/>
+        </w:rPr>
+        <w:t>5</w:t>
+      </w:r>
+      <w:r>
+        <w:rPr>
+          <w:rFonts w:ascii="Times New Roman" w:eastAsia="Times New Roman" w:hAnsi="Times New Roman" w:cs="Times New Roman"/>
+          <w:sz w:val="24"/>
+          <w:szCs w:val="24"/>
+          <w:lang w:eastAsia="cs-CZ"/>
+        </w:rPr>
+        <w:t xml:space="preserve">. Výsledek je v proměnné </w:t>
+      </w:r>
+      <w:r>
+        <w:rPr>
+          <w:rFonts w:ascii="Courier New" w:eastAsia="Times New Roman" w:hAnsi="Courier New" w:cs="Courier New"/>
+          <w:sz w:val="20"/>
+          <w:lang w:eastAsia="cs-CZ"/>
+        </w:rPr>
+        <w:t>nova_hodnota</w:t>
+      </w:r>
+      <w:r>
+        <w:rPr>
+          <w:rFonts w:ascii="Times New Roman" w:eastAsia="Times New Roman" w:hAnsi="Times New Roman" w:cs="Times New Roman"/>
+          <w:sz w:val="24"/>
+          <w:szCs w:val="24"/>
+          <w:lang w:eastAsia="cs-CZ"/>
+        </w:rPr>
+        <w:t xml:space="preserve">, která se vypíše správně jako </w:t>
+      </w:r>
+      <w:r>
+        <w:rPr>
+          <w:rFonts w:ascii="Courier New" w:eastAsia="Times New Roman" w:hAnsi="Courier New" w:cs="Courier New"/>
+          <w:sz w:val="20"/>
+          <w:lang w:eastAsia="cs-CZ"/>
+        </w:rPr>
+        <w:t>15</w:t>
+      </w:r>
+      <w:r>
+        <w:rPr>
+          <w:rFonts w:ascii="Times New Roman" w:eastAsia="Times New Roman" w:hAnsi="Times New Roman" w:cs="Times New Roman"/>
+          <w:sz w:val="24"/>
+          <w:szCs w:val="24"/>
+          <w:lang w:eastAsia="cs-CZ"/>
+        </w:rPr>
+        <w:t>.</w:t>
+      </w:r>
+    </w:p>
+    <w:p>
+      <w:pPr>
+        <w:numPr>
+          <w:ilvl w:val="0"/>
+          <w:numId w:val="9"/>
+        </w:numPr>
+        <w:spacing w:before="100" w:beforeAutospacing="1" w:after="100" w:afterAutospacing="1" w:line="240" w:lineRule="auto"/>
+        <w:rPr>
+          <w:rFonts w:ascii="Times New Roman" w:eastAsia="Times New Roman" w:hAnsi="Times New Roman" w:cs="Times New Roman"/>
+          <w:sz w:val="24"/>
+          <w:szCs w:val="24"/>
+          <w:lang w:eastAsia="cs-CZ"/>
+        </w:rPr>
+      </w:pPr>
+      <w:r>
+        <w:rPr>
+          <w:rFonts w:ascii="Times New Roman" w:eastAsia="Times New Roman" w:hAnsi="Times New Roman" w:cs="Times New Roman"/>
+          <w:sz w:val="24"/>
+          <w:szCs w:val="24"/>
+          <w:lang w:eastAsia="cs-CZ"/>
+        </w:rPr>
+        <w:t xml:space="preserve">✅ </w:t>
+      </w:r>
+      <w:r>
+        <w:rPr>
+          <w:rFonts w:ascii="Times New Roman" w:eastAsia="Times New Roman" w:hAnsi="Times New Roman" w:cs="Times New Roman"/>
+          <w:b/>
+          <w:bCs/>
+          <w:sz w:val="24"/>
+          <w:szCs w:val="24"/>
+          <w:lang w:eastAsia="cs-CZ"/>
+        </w:rPr>
+        <w:t>Správně!</w:t>
+      </w:r>
+    </w:p>
+    <w:p>
+      <w:pPr>
+        <w:spacing w:before="100" w:beforeAutospacing="1" w:after="100" w:afterAutospacing="1" w:line="240" w:lineRule="auto"/>
+        <w:outlineLvl w:val="2"/>
+        <w:rPr>
+          <w:rFonts w:ascii="Times New Roman" w:eastAsia="Times New Roman" w:hAnsi="Times New Roman" w:cs="Times New Roman"/>
+          <w:b/>
+          <w:bCs/>
+          <w:sz w:val="27"/>
+          <w:szCs w:val="27"/>
+          <w:lang w:eastAsia="cs-CZ"/>
+        </w:rPr>
+      </w:pPr>
+      <w:r>
+        <w:rPr>
+          <w:rFonts w:ascii="Times New Roman" w:eastAsia="Times New Roman" w:hAnsi="Times New Roman" w:cs="Times New Roman"/>
+          <w:b/>
+          <w:bCs/>
+          <w:sz w:val="27"/>
+          <w:szCs w:val="27"/>
+          <w:lang w:eastAsia="cs-CZ"/>
+        </w:rPr>
+        <w:t>2. Podmínky:</w:t>
+      </w:r>
+    </w:p>
+    <w:p>
+      <w:pPr>
+        <w:numPr>
+          <w:ilvl w:val="0"/>
+          <w:numId w:val="10"/>
+        </w:numPr>
+        <w:spacing w:before="100" w:beforeAutospacing="1" w:after="100" w:afterAutospacing="1" w:line="240" w:lineRule="auto"/>
+        <w:rPr>
+          <w:rFonts w:ascii="Times New Roman" w:eastAsia="Times New Roman" w:hAnsi="Times New Roman" w:cs="Times New Roman"/>
+          <w:sz w:val="24"/>
+          <w:szCs w:val="24"/>
+          <w:lang w:eastAsia="cs-CZ"/>
+        </w:rPr>
+      </w:pPr>
+      <w:r>
+        <w:rPr>
+          <w:rFonts w:ascii="Times New Roman" w:eastAsia="Times New Roman" w:hAnsi="Times New Roman" w:cs="Times New Roman"/>
+          <w:sz w:val="24"/>
+          <w:szCs w:val="24"/>
+          <w:lang w:eastAsia="cs-CZ"/>
+        </w:rPr>
+        <w:t xml:space="preserve">Podmínka kontroluje, zda je číslo větší než 10, což je správně. Výpis je </w:t>
+      </w:r>
+      <w:r>
+        <w:rPr>
+          <w:rFonts w:ascii="Courier New" w:eastAsia="Times New Roman" w:hAnsi="Courier New" w:cs="Courier New"/>
+          <w:sz w:val="20"/>
+          <w:lang w:eastAsia="cs-CZ"/>
+        </w:rPr>
+        <w:t>"Číslo je větší než 10"</w:t>
+      </w:r>
+      <w:r>
+        <w:rPr>
+          <w:rFonts w:ascii="Times New Roman" w:eastAsia="Times New Roman" w:hAnsi="Times New Roman" w:cs="Times New Roman"/>
+          <w:sz w:val="24"/>
+          <w:szCs w:val="24"/>
+          <w:lang w:eastAsia="cs-CZ"/>
+        </w:rPr>
+        <w:t xml:space="preserve">, protože hodnota proměnné </w:t>
+      </w:r>
+      <w:r>
+        <w:rPr>
+          <w:rFonts w:ascii="Courier New" w:eastAsia="Times New Roman" w:hAnsi="Courier New" w:cs="Courier New"/>
+          <w:sz w:val="20"/>
+          <w:lang w:eastAsia="cs-CZ"/>
+        </w:rPr>
+        <w:t>cislo</w:t>
+      </w:r>
+      <w:r>
+        <w:rPr>
+          <w:rFonts w:ascii="Times New Roman" w:eastAsia="Times New Roman" w:hAnsi="Times New Roman" w:cs="Times New Roman"/>
+          <w:sz w:val="24"/>
+          <w:szCs w:val="24"/>
+          <w:lang w:eastAsia="cs-CZ"/>
+        </w:rPr>
+        <w:t xml:space="preserve"> je </w:t>
+      </w:r>
+      <w:r>
+        <w:rPr>
+          <w:rFonts w:ascii="Courier New" w:eastAsia="Times New Roman" w:hAnsi="Courier New" w:cs="Courier New"/>
+          <w:sz w:val="20"/>
+          <w:lang w:eastAsia="cs-CZ"/>
+        </w:rPr>
+        <w:t>15</w:t>
+      </w:r>
+      <w:r>
+        <w:rPr>
+          <w:rFonts w:ascii="Times New Roman" w:eastAsia="Times New Roman" w:hAnsi="Times New Roman" w:cs="Times New Roman"/>
+          <w:sz w:val="24"/>
+          <w:szCs w:val="24"/>
+          <w:lang w:eastAsia="cs-CZ"/>
+        </w:rPr>
+        <w:t>.</w:t>
+      </w:r>
+    </w:p>
+    <w:p>
+      <w:pPr>
+        <w:numPr>
+          <w:ilvl w:val="0"/>
+          <w:numId w:val="10"/>
+        </w:numPr>
+        <w:spacing w:before="100" w:beforeAutospacing="1" w:after="100" w:afterAutospacing="1" w:line="240" w:lineRule="auto"/>
+        <w:rPr>
+          <w:rFonts w:ascii="Times New Roman" w:eastAsia="Times New Roman" w:hAnsi="Times New Roman" w:cs="Times New Roman"/>
+          <w:sz w:val="24"/>
+          <w:szCs w:val="24"/>
+          <w:lang w:eastAsia="cs-CZ"/>
+        </w:rPr>
+      </w:pPr>
+      <w:r>
+        <w:rPr>
+          <w:rFonts w:ascii="Times New Roman" w:eastAsia="Times New Roman" w:hAnsi="Times New Roman" w:cs="Times New Roman"/>
+          <w:sz w:val="24"/>
+          <w:szCs w:val="24"/>
+          <w:lang w:eastAsia="cs-CZ"/>
+        </w:rPr>
+        <w:t xml:space="preserve">✅ </w:t>
+      </w:r>
+      <w:r>
+        <w:rPr>
+          <w:rFonts w:ascii="Times New Roman" w:eastAsia="Times New Roman" w:hAnsi="Times New Roman" w:cs="Times New Roman"/>
+          <w:b/>
+          <w:bCs/>
+          <w:sz w:val="24"/>
+          <w:szCs w:val="24"/>
+          <w:lang w:eastAsia="cs-CZ"/>
+        </w:rPr>
+        <w:t>Správně!</w:t>
+      </w:r>
+    </w:p>
+    <w:p>
+      <w:pPr>
+        <w:spacing w:before="100" w:beforeAutospacing="1" w:after="100" w:afterAutospacing="1" w:line="240" w:lineRule="auto"/>
+        <w:outlineLvl w:val="2"/>
+        <w:rPr>
+          <w:rFonts w:ascii="Times New Roman" w:eastAsia="Times New Roman" w:hAnsi="Times New Roman" w:cs="Times New Roman"/>
+          <w:b/>
+          <w:bCs/>
+          <w:sz w:val="27"/>
+          <w:szCs w:val="27"/>
+          <w:lang w:eastAsia="cs-CZ"/>
+        </w:rPr>
+      </w:pPr>
+      <w:r>
+        <w:rPr>
+          <w:rFonts w:ascii="Times New Roman" w:eastAsia="Times New Roman" w:hAnsi="Times New Roman" w:cs="Times New Roman"/>
+          <w:b/>
+          <w:bCs/>
+          <w:sz w:val="27"/>
+          <w:szCs w:val="27"/>
+          <w:lang w:eastAsia="cs-CZ"/>
+        </w:rPr>
+        <w:t>3. Funkce:</w:t>
+      </w:r>
+    </w:p>
+    <w:p>
+      <w:pPr>
+        <w:numPr>
+          <w:ilvl w:val="0"/>
+          <w:numId w:val="11"/>
+        </w:numPr>
+        <w:spacing w:before="100" w:beforeAutospacing="1" w:after="100" w:afterAutospacing="1" w:line="240" w:lineRule="auto"/>
+        <w:rPr>
+          <w:rFonts w:ascii="Times New Roman" w:eastAsia="Times New Roman" w:hAnsi="Times New Roman" w:cs="Times New Roman"/>
+          <w:sz w:val="24"/>
+          <w:szCs w:val="24"/>
+          <w:lang w:eastAsia="cs-CZ"/>
+        </w:rPr>
+      </w:pPr>
+      <w:r>
+        <w:rPr>
+          <w:rFonts w:ascii="Times New Roman" w:eastAsia="Times New Roman" w:hAnsi="Times New Roman" w:cs="Times New Roman"/>
+          <w:sz w:val="24"/>
+          <w:szCs w:val="24"/>
+          <w:lang w:eastAsia="cs-CZ"/>
+        </w:rPr>
+        <w:t xml:space="preserve">Tvoje funkce </w:t>
+      </w:r>
+      <w:r>
+        <w:rPr>
+          <w:rFonts w:ascii="Courier New" w:eastAsia="Times New Roman" w:hAnsi="Courier New" w:cs="Courier New"/>
+          <w:sz w:val="20"/>
+          <w:lang w:eastAsia="cs-CZ"/>
+        </w:rPr>
+        <w:t>pozdrav</w:t>
+      </w:r>
+      <w:r>
+        <w:rPr>
+          <w:rFonts w:ascii="Times New Roman" w:eastAsia="Times New Roman" w:hAnsi="Times New Roman" w:cs="Times New Roman"/>
+          <w:sz w:val="24"/>
+          <w:szCs w:val="24"/>
+          <w:lang w:eastAsia="cs-CZ"/>
+        </w:rPr>
+        <w:t xml:space="preserve"> přijímá parametr </w:t>
+      </w:r>
+      <w:r>
+        <w:rPr>
+          <w:rFonts w:ascii="Courier New" w:eastAsia="Times New Roman" w:hAnsi="Courier New" w:cs="Courier New"/>
+          <w:sz w:val="20"/>
+          <w:lang w:eastAsia="cs-CZ"/>
+        </w:rPr>
+        <w:t>jmeno</w:t>
+      </w:r>
+      <w:r>
+        <w:rPr>
+          <w:rFonts w:ascii="Times New Roman" w:eastAsia="Times New Roman" w:hAnsi="Times New Roman" w:cs="Times New Roman"/>
+          <w:sz w:val="24"/>
+          <w:szCs w:val="24"/>
+          <w:lang w:eastAsia="cs-CZ"/>
+        </w:rPr>
+        <w:t xml:space="preserve"> a vypíše "Ahoj Kamile", což je přesně to, co jsem zadal.</w:t>
+      </w:r>
+    </w:p>
+    <w:p>
+      <w:pPr>
+        <w:numPr>
+          <w:ilvl w:val="0"/>
+          <w:numId w:val="11"/>
+        </w:numPr>
+        <w:spacing w:before="100" w:beforeAutospacing="1" w:after="100" w:afterAutospacing="1" w:line="240" w:lineRule="auto"/>
+        <w:rPr>
+          <w:rFonts w:ascii="Times New Roman" w:eastAsia="Times New Roman" w:hAnsi="Times New Roman" w:cs="Times New Roman"/>
+          <w:sz w:val="24"/>
+          <w:szCs w:val="24"/>
+          <w:lang w:eastAsia="cs-CZ"/>
+        </w:rPr>
+      </w:pPr>
+      <w:r>
+        <w:rPr>
+          <w:rFonts w:ascii="Times New Roman" w:eastAsia="Times New Roman" w:hAnsi="Times New Roman" w:cs="Times New Roman"/>
+          <w:sz w:val="24"/>
+          <w:szCs w:val="24"/>
+          <w:lang w:eastAsia="cs-CZ"/>
+        </w:rPr>
+        <w:t xml:space="preserve">✅ </w:t>
+      </w:r>
+      <w:r>
+        <w:rPr>
+          <w:rFonts w:ascii="Times New Roman" w:eastAsia="Times New Roman" w:hAnsi="Times New Roman" w:cs="Times New Roman"/>
+          <w:b/>
+          <w:bCs/>
+          <w:sz w:val="24"/>
+          <w:szCs w:val="24"/>
+          <w:lang w:eastAsia="cs-CZ"/>
+        </w:rPr>
+        <w:t>Správně!</w:t>
+      </w:r>
+    </w:p>
+    <w:p>
+      <w:pPr>
+        <w:spacing w:before="100" w:beforeAutospacing="1" w:after="100" w:afterAutospacing="1" w:line="240" w:lineRule="auto"/>
+        <w:outlineLvl w:val="2"/>
+        <w:rPr>
+          <w:rFonts w:ascii="Times New Roman" w:eastAsia="Times New Roman" w:hAnsi="Times New Roman" w:cs="Times New Roman"/>
+          <w:b/>
+          <w:bCs/>
+          <w:sz w:val="27"/>
+          <w:szCs w:val="27"/>
+          <w:lang w:eastAsia="cs-CZ"/>
+        </w:rPr>
+      </w:pPr>
+      <w:r>
+        <w:rPr>
+          <w:rFonts w:ascii="Times New Roman" w:eastAsia="Times New Roman" w:hAnsi="Times New Roman" w:cs="Times New Roman"/>
+          <w:b/>
+          <w:bCs/>
+          <w:sz w:val="27"/>
+          <w:szCs w:val="27"/>
+          <w:lang w:eastAsia="cs-CZ"/>
+        </w:rPr>
+        <w:t>4. Cykly:</w:t>
+      </w:r>
+    </w:p>
+    <w:p>
+      <w:pPr>
+        <w:numPr>
+          <w:ilvl w:val="0"/>
+          <w:numId w:val="12"/>
+        </w:numPr>
+        <w:spacing w:before="100" w:beforeAutospacing="1" w:after="100" w:afterAutospacing="1" w:line="240" w:lineRule="auto"/>
+        <w:rPr>
+          <w:rFonts w:ascii="Times New Roman" w:eastAsia="Times New Roman" w:hAnsi="Times New Roman" w:cs="Times New Roman"/>
+          <w:sz w:val="24"/>
+          <w:szCs w:val="24"/>
+          <w:lang w:eastAsia="cs-CZ"/>
+        </w:rPr>
+      </w:pPr>
+      <w:r>
+        <w:rPr>
+          <w:rFonts w:ascii="Times New Roman" w:eastAsia="Times New Roman" w:hAnsi="Times New Roman" w:cs="Times New Roman"/>
+          <w:sz w:val="24"/>
+          <w:szCs w:val="24"/>
+          <w:lang w:eastAsia="cs-CZ"/>
+        </w:rPr>
+        <w:t xml:space="preserve">Použil jsi </w:t>
+      </w:r>
+      <w:r>
+        <w:rPr>
+          <w:rFonts w:ascii="Courier New" w:eastAsia="Times New Roman" w:hAnsi="Courier New" w:cs="Courier New"/>
+          <w:sz w:val="20"/>
+          <w:lang w:eastAsia="cs-CZ"/>
+        </w:rPr>
+        <w:t>for</w:t>
+      </w:r>
+      <w:r>
+        <w:rPr>
+          <w:rFonts w:ascii="Times New Roman" w:eastAsia="Times New Roman" w:hAnsi="Times New Roman" w:cs="Times New Roman"/>
+          <w:sz w:val="24"/>
+          <w:szCs w:val="24"/>
+          <w:lang w:eastAsia="cs-CZ"/>
+        </w:rPr>
+        <w:t xml:space="preserve"> cyklus, který správně vypíše čísla od 1 do 5.</w:t>
+      </w:r>
+    </w:p>
+    <w:p>
+      <w:pPr>
+        <w:numPr>
+          <w:ilvl w:val="0"/>
+          <w:numId w:val="12"/>
+        </w:numPr>
+        <w:spacing w:before="100" w:beforeAutospacing="1" w:after="100" w:afterAutospacing="1" w:line="240" w:lineRule="auto"/>
+        <w:rPr>
+          <w:rFonts w:ascii="Times New Roman" w:eastAsia="Times New Roman" w:hAnsi="Times New Roman" w:cs="Times New Roman"/>
+          <w:sz w:val="24"/>
+          <w:szCs w:val="24"/>
+          <w:lang w:eastAsia="cs-CZ"/>
+        </w:rPr>
+      </w:pPr>
+      <w:r>
+        <w:rPr>
+          <w:rFonts w:ascii="Times New Roman" w:eastAsia="Times New Roman" w:hAnsi="Times New Roman" w:cs="Times New Roman"/>
+          <w:sz w:val="24"/>
+          <w:szCs w:val="24"/>
+          <w:lang w:eastAsia="cs-CZ"/>
+        </w:rPr>
+        <w:t xml:space="preserve">✅ </w:t>
+      </w:r>
+      <w:r>
+        <w:rPr>
+          <w:rFonts w:ascii="Times New Roman" w:eastAsia="Times New Roman" w:hAnsi="Times New Roman" w:cs="Times New Roman"/>
+          <w:b/>
+          <w:bCs/>
+          <w:sz w:val="24"/>
+          <w:szCs w:val="24"/>
+          <w:lang w:eastAsia="cs-CZ"/>
+        </w:rPr>
+        <w:t>Správně!</w:t>
+      </w:r>
+    </w:p>
+    <w:p>
+      <w:pPr>
+        <w:spacing w:before="100" w:beforeAutospacing="1" w:after="100" w:afterAutospacing="1" w:line="240" w:lineRule="auto"/>
+        <w:outlineLvl w:val="2"/>
+        <w:rPr>
+          <w:rFonts w:ascii="Times New Roman" w:eastAsia="Times New Roman" w:hAnsi="Times New Roman" w:cs="Times New Roman"/>
+          <w:b/>
+          <w:bCs/>
+          <w:sz w:val="27"/>
+          <w:szCs w:val="27"/>
+          <w:lang w:eastAsia="cs-CZ"/>
+        </w:rPr>
+      </w:pPr>
+      <w:r>
+        <w:rPr>
+          <w:rFonts w:ascii="Times New Roman" w:eastAsia="Times New Roman" w:hAnsi="Times New Roman" w:cs="Times New Roman"/>
+          <w:b/>
+          <w:bCs/>
+          <w:sz w:val="27"/>
+          <w:szCs w:val="27"/>
+          <w:lang w:eastAsia="cs-CZ"/>
+        </w:rPr>
+        <w:t>5. Pole:</w:t>
+      </w:r>
+    </w:p>
+    <w:p>
+      <w:pPr>
+        <w:numPr>
+          <w:ilvl w:val="0"/>
+          <w:numId w:val="13"/>
+        </w:numPr>
+        <w:spacing w:before="100" w:beforeAutospacing="1" w:after="100" w:afterAutospacing="1" w:line="240" w:lineRule="auto"/>
+        <w:rPr>
+          <w:rFonts w:ascii="Times New Roman" w:eastAsia="Times New Roman" w:hAnsi="Times New Roman" w:cs="Times New Roman"/>
+          <w:sz w:val="24"/>
+          <w:szCs w:val="24"/>
+          <w:lang w:eastAsia="cs-CZ"/>
+        </w:rPr>
+      </w:pPr>
+      <w:r>
+        <w:rPr>
+          <w:rFonts w:ascii="Times New Roman" w:eastAsia="Times New Roman" w:hAnsi="Times New Roman" w:cs="Times New Roman"/>
+          <w:sz w:val="24"/>
+          <w:szCs w:val="24"/>
+          <w:lang w:eastAsia="cs-CZ"/>
+        </w:rPr>
+        <w:t xml:space="preserve">Pole jsi správně vytvořil a pomocí metody </w:t>
+      </w:r>
+      <w:r>
+        <w:rPr>
+          <w:rFonts w:ascii="Courier New" w:eastAsia="Times New Roman" w:hAnsi="Courier New" w:cs="Courier New"/>
+          <w:sz w:val="20"/>
+          <w:lang w:eastAsia="cs-CZ"/>
+        </w:rPr>
+        <w:t>push</w:t>
+      </w:r>
+      <w:r>
+        <w:rPr>
+          <w:rFonts w:ascii="Times New Roman" w:eastAsia="Times New Roman" w:hAnsi="Times New Roman" w:cs="Times New Roman"/>
+          <w:sz w:val="24"/>
+          <w:szCs w:val="24"/>
+          <w:lang w:eastAsia="cs-CZ"/>
+        </w:rPr>
+        <w:t xml:space="preserve"> jsi přidal číslo </w:t>
+      </w:r>
+      <w:r>
+        <w:rPr>
+          <w:rFonts w:ascii="Courier New" w:eastAsia="Times New Roman" w:hAnsi="Courier New" w:cs="Courier New"/>
+          <w:sz w:val="20"/>
+          <w:lang w:eastAsia="cs-CZ"/>
+        </w:rPr>
+        <w:t>6</w:t>
+      </w:r>
+      <w:r>
+        <w:rPr>
+          <w:rFonts w:ascii="Times New Roman" w:eastAsia="Times New Roman" w:hAnsi="Times New Roman" w:cs="Times New Roman"/>
+          <w:sz w:val="24"/>
+          <w:szCs w:val="24"/>
+          <w:lang w:eastAsia="cs-CZ"/>
+        </w:rPr>
+        <w:t xml:space="preserve"> do pole. Výstup je správně </w:t>
+      </w:r>
+      <w:r>
+        <w:rPr>
+          <w:rFonts w:ascii="Courier New" w:eastAsia="Times New Roman" w:hAnsi="Courier New" w:cs="Courier New"/>
+          <w:sz w:val="20"/>
+          <w:lang w:eastAsia="cs-CZ"/>
+        </w:rPr>
+        <w:t>[1, 2, 3, 4, 5, 6]</w:t>
+      </w:r>
+      <w:r>
+        <w:rPr>
+          <w:rFonts w:ascii="Times New Roman" w:eastAsia="Times New Roman" w:hAnsi="Times New Roman" w:cs="Times New Roman"/>
+          <w:sz w:val="24"/>
+          <w:szCs w:val="24"/>
+          <w:lang w:eastAsia="cs-CZ"/>
+        </w:rPr>
+        <w:t>.</w:t>
+      </w:r>
+    </w:p>
+    <w:p>
+      <w:pPr>
+        <w:numPr>
+          <w:ilvl w:val="0"/>
+          <w:numId w:val="13"/>
+        </w:numPr>
+        <w:spacing w:before="100" w:beforeAutospacing="1" w:after="100" w:afterAutospacing="1" w:line="240" w:lineRule="auto"/>
+        <w:rPr>
+          <w:rFonts w:ascii="Times New Roman" w:eastAsia="Times New Roman" w:hAnsi="Times New Roman" w:cs="Times New Roman"/>
+          <w:sz w:val="24"/>
+          <w:szCs w:val="24"/>
+          <w:lang w:eastAsia="cs-CZ"/>
+        </w:rPr>
+      </w:pPr>
+      <w:r>
+        <w:rPr>
+          <w:rFonts w:ascii="Times New Roman" w:eastAsia="Times New Roman" w:hAnsi="Times New Roman" w:cs="Times New Roman"/>
+          <w:sz w:val="24"/>
+          <w:szCs w:val="24"/>
+          <w:lang w:eastAsia="cs-CZ"/>
+        </w:rPr>
+        <w:t xml:space="preserve">✅ </w:t>
+      </w:r>
+      <w:r>
+        <w:rPr>
+          <w:rFonts w:ascii="Times New Roman" w:eastAsia="Times New Roman" w:hAnsi="Times New Roman" w:cs="Times New Roman"/>
+          <w:b/>
+          <w:bCs/>
+          <w:sz w:val="24"/>
+          <w:szCs w:val="24"/>
+          <w:lang w:eastAsia="cs-CZ"/>
+        </w:rPr>
+        <w:t>Správně!</w:t>
+      </w:r>
+    </w:p>
+    <w:p>
+      <w:pPr>
+        <w:numPr>
+          <w:ilvl w:val="0"/>
+          <w:numId w:val="13"/>
+        </w:numPr>
+        <w:spacing w:before="100" w:beforeAutospacing="1" w:after="100" w:afterAutospacing="1" w:line="240" w:lineRule="auto"/>
+        <w:rPr>
+          <w:rFonts w:ascii="Times New Roman" w:eastAsia="Times New Roman" w:hAnsi="Times New Roman" w:cs="Times New Roman"/>
+          <w:sz w:val="24"/>
+          <w:szCs w:val="24"/>
+          <w:lang w:eastAsia="cs-CZ"/>
+        </w:rPr>
+      </w:pPr>
+      <w:r>
+        <w:rPr>
+          <w:rFonts w:ascii="Times New Roman" w:eastAsia="Times New Roman" w:hAnsi="Times New Roman" w:cs="Times New Roman"/>
+          <w:noProof/>
+          <w:sz w:val="24"/>
+          <w:szCs w:val="24"/>
+          <w:lang w:eastAsia="cs-CZ"/>
+        </w:rPr>
+        <w:lastRenderedPageBreak/>
+        <w:drawing>
+          <wp:inline distT="0" distB="0" distL="0" distR="0">
+            <wp:extent cx="2813585" cy="3683000"/>
+            <wp:effectExtent l="19050" t="0" r="5815" b="0"/>
+            <wp:docPr id="2" name="obrázek 1"/>
+            <wp:cNvGraphicFramePr>
+              <a:graphicFrameLocks xmlns:a="http://schemas.openxmlformats.org/drawingml/2006/main" noChangeAspect="1"/>
+            </wp:cNvGraphicFramePr>
+            <a:graphic xmlns:a="http://schemas.openxmlformats.org/drawingml/2006/main">
+              <a:graphicData uri="http://schemas.openxmlformats.org/drawingml/2006/picture">
+                <pic:pic xmlns:pic="http://schemas.openxmlformats.org/drawingml/2006/picture">
+                  <pic:nvPicPr>
+                    <pic:cNvPr id="0" name="Picture 1"/>
+                    <pic:cNvPicPr>
+                      <a:picLocks noChangeAspect="1" noChangeArrowheads="1"/>
+                    </pic:cNvPicPr>
+                  </pic:nvPicPr>
+                  <pic:blipFill>
+                    <a:blip r:embed="rId12"/>
+                    <a:srcRect/>
+                    <a:stretch>
+                      <a:fillRect/>
+                    </a:stretch>
+                  </pic:blipFill>
+                  <pic:spPr bwMode="auto">
+                    <a:xfrm>
+                      <a:off x="0" y="0"/>
+                      <a:ext cx="2813585" cy="3683000"/>
+                    </a:xfrm>
+                    <a:prstGeom prst="rect">
+                      <a:avLst/>
+                    </a:prstGeom>
+                    <a:noFill/>
+                    <a:ln w="9525">
+                      <a:noFill/>
+                      <a:miter lim="800000"/>
+                      <a:headEnd/>
+                      <a:tailEnd/>
+                    </a:ln>
+                  </pic:spPr>
+                </pic:pic>
+              </a:graphicData>
+            </a:graphic>
+          </wp:inline>
+        </w:drawing>
+      </w:r>
+    </w:p>
+    <w:p>
+      <w:pPr>
+        <w:pBdr>
+          <w:bottom w:val="single" w:sz="6" w:space="1" w:color="auto"/>
+        </w:pBdr>
+        <w:spacing w:before="100" w:beforeAutospacing="1" w:after="100" w:afterAutospacing="1" w:line="240" w:lineRule="auto"/>
+        <w:rPr>
+          <w:rFonts w:ascii="Times New Roman" w:eastAsia="Times New Roman" w:hAnsi="Times New Roman" w:cs="Times New Roman"/>
+          <w:sz w:val="24"/>
+          <w:szCs w:val="24"/>
+          <w:lang w:eastAsia="cs-CZ"/>
+        </w:rPr>
+      </w:pPr>
+    </w:p>
+    <w:p>
+      <w:pPr>
+        <w:spacing w:before="100" w:beforeAutospacing="1" w:after="100" w:afterAutospacing="1" w:line="240" w:lineRule="auto"/>
+        <w:rPr>
+          <w:rFonts w:ascii="Times New Roman" w:eastAsia="Times New Roman" w:hAnsi="Times New Roman" w:cs="Times New Roman"/>
+          <w:sz w:val="24"/>
+          <w:szCs w:val="24"/>
+          <w:lang w:eastAsia="cs-CZ"/>
+        </w:rPr>
+      </w:pPr>
+    </w:p>
+    <w:p>
+      <w:pPr>
         <w:rPr>
           <w:lang w:val="en-AU"/>
         </w:rPr>
@@ -4062,7 +4798,7 @@
       </w:r>
     </w:p>
     <w:sectPr>
-      <w:footerReference w:type="default" r:id="rId12"/>
+      <w:footerReference w:type="default" r:id="rId13"/>
       <w:pgSz w:w="11906" w:h="16838"/>
       <w:pgMar w:top="1417" w:right="1417" w:bottom="1417" w:left="1417" w:header="708" w:footer="708" w:gutter="0"/>
       <w:cols w:space="708"/>
@@ -4244,6 +4980,155 @@
     </w:lvl>
   </w:abstractNum>
   <w:abstractNum w:abstractNumId="1">
+    <w:nsid w:val="117C6941"/>
+    <w:multiLevelType w:val="multilevel"/>
+    <w:tmpl w:val="8200DFC8"/>
+    <w:lvl w:ilvl="0">
+      <w:start w:val="1"/>
+      <w:numFmt w:val="bullet"/>
+      <w:lvlText w:val=""/>
+      <w:lvlJc w:val="left"/>
+      <w:pPr>
+        <w:tabs>
+          <w:tab w:val="num" w:pos="720"/>
+        </w:tabs>
+        <w:ind w:left="720" w:hanging="360"/>
+      </w:pPr>
+      <w:rPr>
+        <w:rFonts w:ascii="Symbol" w:hAnsi="Symbol" w:hint="default"/>
+        <w:sz w:val="20"/>
+      </w:rPr>
+    </w:lvl>
+    <w:lvl w:ilvl="1" w:tentative="1">
+      <w:start w:val="1"/>
+      <w:numFmt w:val="bullet"/>
+      <w:lvlText w:val="o"/>
+      <w:lvlJc w:val="left"/>
+      <w:pPr>
+        <w:tabs>
+          <w:tab w:val="num" w:pos="1440"/>
+        </w:tabs>
+        <w:ind w:left="1440" w:hanging="360"/>
+      </w:pPr>
+      <w:rPr>
+        <w:rFonts w:ascii="Courier New" w:hAnsi="Courier New" w:hint="default"/>
+        <w:sz w:val="20"/>
+      </w:rPr>
+    </w:lvl>
+    <w:lvl w:ilvl="2" w:tentative="1">
+      <w:start w:val="1"/>
+      <w:numFmt w:val="bullet"/>
+      <w:lvlText w:val=""/>
+      <w:lvlJc w:val="left"/>
+      <w:pPr>
+        <w:tabs>
+          <w:tab w:val="num" w:pos="2160"/>
+        </w:tabs>
+        <w:ind w:left="2160" w:hanging="360"/>
+      </w:pPr>
+      <w:rPr>
+        <w:rFonts w:ascii="Wingdings" w:hAnsi="Wingdings" w:hint="default"/>
+        <w:sz w:val="20"/>
+      </w:rPr>
+    </w:lvl>
+    <w:lvl w:ilvl="3" w:tentative="1">
+      <w:start w:val="1"/>
+      <w:numFmt w:val="bullet"/>
+      <w:lvlText w:val=""/>
+      <w:lvlJc w:val="left"/>
+      <w:pPr>
+        <w:tabs>
+          <w:tab w:val="num" w:pos="2880"/>
+        </w:tabs>
+        <w:ind w:left="2880" w:hanging="360"/>
+      </w:pPr>
+      <w:rPr>
+        <w:rFonts w:ascii="Wingdings" w:hAnsi="Wingdings" w:hint="default"/>
+        <w:sz w:val="20"/>
+      </w:rPr>
+    </w:lvl>
+    <w:lvl w:ilvl="4" w:tentative="1">
+      <w:start w:val="1"/>
+      <w:numFmt w:val="bullet"/>
+      <w:lvlText w:val=""/>
+      <w:lvlJc w:val="left"/>
+      <w:pPr>
+        <w:tabs>
+          <w:tab w:val="num" w:pos="3600"/>
+        </w:tabs>
+        <w:ind w:left="3600" w:hanging="360"/>
+      </w:pPr>
+      <w:rPr>
+        <w:rFonts w:ascii="Wingdings" w:hAnsi="Wingdings" w:hint="default"/>
+        <w:sz w:val="20"/>
+      </w:rPr>
+    </w:lvl>
+    <w:lvl w:ilvl="5" w:tentative="1">
+      <w:start w:val="1"/>
+      <w:numFmt w:val="bullet"/>
+      <w:lvlText w:val=""/>
+      <w:lvlJc w:val="left"/>
+      <w:pPr>
+        <w:tabs>
+          <w:tab w:val="num" w:pos="4320"/>
+        </w:tabs>
+        <w:ind w:left="4320" w:hanging="360"/>
+      </w:pPr>
+      <w:rPr>
+        <w:rFonts w:ascii="Wingdings" w:hAnsi="Wingdings" w:hint="default"/>
+        <w:sz w:val="20"/>
+      </w:rPr>
+    </w:lvl>
+    <w:lvl w:ilvl="6" w:tentative="1">
+      <w:start w:val="1"/>
+      <w:numFmt w:val="bullet"/>
+      <w:lvlText w:val=""/>
+      <w:lvlJc w:val="left"/>
+      <w:pPr>
+        <w:tabs>
+          <w:tab w:val="num" w:pos="5040"/>
+        </w:tabs>
+        <w:ind w:left="5040" w:hanging="360"/>
+      </w:pPr>
+      <w:rPr>
+        <w:rFonts w:ascii="Wingdings" w:hAnsi="Wingdings" w:hint="default"/>
+        <w:sz w:val="20"/>
+      </w:rPr>
+    </w:lvl>
+    <w:lvl w:ilvl="7" w:tentative="1">
+      <w:start w:val="1"/>
+      <w:numFmt w:val="bullet"/>
+      <w:lvlText w:val=""/>
+      <w:lvlJc w:val="left"/>
+      <w:pPr>
+        <w:tabs>
+          <w:tab w:val="num" w:pos="5760"/>
+        </w:tabs>
+        <w:ind w:left="5760" w:hanging="360"/>
+      </w:pPr>
+      <w:rPr>
+        <w:rFonts w:ascii="Wingdings" w:hAnsi="Wingdings" w:hint="default"/>
+        <w:sz w:val="20"/>
+      </w:rPr>
+    </w:lvl>
+    <w:lvl w:ilvl="8" w:tentative="1">
+      <w:start w:val="1"/>
+      <w:numFmt w:val="bullet"/>
+      <w:lvlText w:val=""/>
+      <w:lvlJc w:val="left"/>
+      <w:pPr>
+        <w:tabs>
+          <w:tab w:val="num" w:pos="6480"/>
+        </w:tabs>
+        <w:ind w:left="6480" w:hanging="360"/>
+      </w:pPr>
+      <w:rPr>
+        <w:rFonts w:ascii="Wingdings" w:hAnsi="Wingdings" w:hint="default"/>
+        <w:sz w:val="20"/>
+      </w:rPr>
+    </w:lvl>
+  </w:abstractNum>
+  <w:abstractNum w:abstractNumId="2">
     <w:nsid w:val="1D1D2485"/>
     <w:multiLevelType w:val="hybridMultilevel"/>
     <w:tmpl w:val="378E9C2E"/>
@@ -4356,7 +5241,7 @@
       </w:rPr>
     </w:lvl>
   </w:abstractNum>
-  <w:abstractNum w:abstractNumId="2">
+  <w:abstractNum w:abstractNumId="3">
     <w:nsid w:val="25112E87"/>
     <w:multiLevelType w:val="multilevel"/>
     <w:tmpl w:val="6CB24578"/>
@@ -4469,7 +5354,156 @@
       </w:pPr>
     </w:lvl>
   </w:abstractNum>
-  <w:abstractNum w:abstractNumId="3">
+  <w:abstractNum w:abstractNumId="4">
+    <w:nsid w:val="29722539"/>
+    <w:multiLevelType w:val="multilevel"/>
+    <w:tmpl w:val="64D601BE"/>
+    <w:lvl w:ilvl="0">
+      <w:start w:val="1"/>
+      <w:numFmt w:val="bullet"/>
+      <w:lvlText w:val=""/>
+      <w:lvlJc w:val="left"/>
+      <w:pPr>
+        <w:tabs>
+          <w:tab w:val="num" w:pos="720"/>
+        </w:tabs>
+        <w:ind w:left="720" w:hanging="360"/>
+      </w:pPr>
+      <w:rPr>
+        <w:rFonts w:ascii="Symbol" w:hAnsi="Symbol" w:hint="default"/>
+        <w:sz w:val="20"/>
+      </w:rPr>
+    </w:lvl>
+    <w:lvl w:ilvl="1" w:tentative="1">
+      <w:start w:val="1"/>
+      <w:numFmt w:val="bullet"/>
+      <w:lvlText w:val="o"/>
+      <w:lvlJc w:val="left"/>
+      <w:pPr>
+        <w:tabs>
+          <w:tab w:val="num" w:pos="1440"/>
+        </w:tabs>
+        <w:ind w:left="1440" w:hanging="360"/>
+      </w:pPr>
+      <w:rPr>
+        <w:rFonts w:ascii="Courier New" w:hAnsi="Courier New" w:hint="default"/>
+        <w:sz w:val="20"/>
+      </w:rPr>
+    </w:lvl>
+    <w:lvl w:ilvl="2" w:tentative="1">
+      <w:start w:val="1"/>
+      <w:numFmt w:val="bullet"/>
+      <w:lvlText w:val=""/>
+      <w:lvlJc w:val="left"/>
+      <w:pPr>
+        <w:tabs>
+          <w:tab w:val="num" w:pos="2160"/>
+        </w:tabs>
+        <w:ind w:left="2160" w:hanging="360"/>
+      </w:pPr>
+      <w:rPr>
+        <w:rFonts w:ascii="Wingdings" w:hAnsi="Wingdings" w:hint="default"/>
+        <w:sz w:val="20"/>
+      </w:rPr>
+    </w:lvl>
+    <w:lvl w:ilvl="3" w:tentative="1">
+      <w:start w:val="1"/>
+      <w:numFmt w:val="bullet"/>
+      <w:lvlText w:val=""/>
+      <w:lvlJc w:val="left"/>
+      <w:pPr>
+        <w:tabs>
+          <w:tab w:val="num" w:pos="2880"/>
+        </w:tabs>
+        <w:ind w:left="2880" w:hanging="360"/>
+      </w:pPr>
+      <w:rPr>
+        <w:rFonts w:ascii="Wingdings" w:hAnsi="Wingdings" w:hint="default"/>
+        <w:sz w:val="20"/>
+      </w:rPr>
+    </w:lvl>
+    <w:lvl w:ilvl="4" w:tentative="1">
+      <w:start w:val="1"/>
+      <w:numFmt w:val="bullet"/>
+      <w:lvlText w:val=""/>
+      <w:lvlJc w:val="left"/>
+      <w:pPr>
+        <w:tabs>
+          <w:tab w:val="num" w:pos="3600"/>
+        </w:tabs>
+        <w:ind w:left="3600" w:hanging="360"/>
+      </w:pPr>
+      <w:rPr>
+        <w:rFonts w:ascii="Wingdings" w:hAnsi="Wingdings" w:hint="default"/>
+        <w:sz w:val="20"/>
+      </w:rPr>
+    </w:lvl>
+    <w:lvl w:ilvl="5" w:tentative="1">
+      <w:start w:val="1"/>
+      <w:numFmt w:val="bullet"/>
+      <w:lvlText w:val=""/>
+      <w:lvlJc w:val="left"/>
+      <w:pPr>
+        <w:tabs>
+          <w:tab w:val="num" w:pos="4320"/>
+        </w:tabs>
+        <w:ind w:left="4320" w:hanging="360"/>
+      </w:pPr>
+      <w:rPr>
+        <w:rFonts w:ascii="Wingdings" w:hAnsi="Wingdings" w:hint="default"/>
+        <w:sz w:val="20"/>
+      </w:rPr>
+    </w:lvl>
+    <w:lvl w:ilvl="6" w:tentative="1">
+      <w:start w:val="1"/>
+      <w:numFmt w:val="bullet"/>
+      <w:lvlText w:val=""/>
+      <w:lvlJc w:val="left"/>
+      <w:pPr>
+        <w:tabs>
+          <w:tab w:val="num" w:pos="5040"/>
+        </w:tabs>
+        <w:ind w:left="5040" w:hanging="360"/>
+      </w:pPr>
+      <w:rPr>
+        <w:rFonts w:ascii="Wingdings" w:hAnsi="Wingdings" w:hint="default"/>
+        <w:sz w:val="20"/>
+      </w:rPr>
+    </w:lvl>
+    <w:lvl w:ilvl="7" w:tentative="1">
+      <w:start w:val="1"/>
+      <w:numFmt w:val="bullet"/>
+      <w:lvlText w:val=""/>
+      <w:lvlJc w:val="left"/>
+      <w:pPr>
+        <w:tabs>
+          <w:tab w:val="num" w:pos="5760"/>
+        </w:tabs>
+        <w:ind w:left="5760" w:hanging="360"/>
+      </w:pPr>
+      <w:rPr>
+        <w:rFonts w:ascii="Wingdings" w:hAnsi="Wingdings" w:hint="default"/>
+        <w:sz w:val="20"/>
+      </w:rPr>
+    </w:lvl>
+    <w:lvl w:ilvl="8" w:tentative="1">
+      <w:start w:val="1"/>
+      <w:numFmt w:val="bullet"/>
+      <w:lvlText w:val=""/>
+      <w:lvlJc w:val="left"/>
+      <w:pPr>
+        <w:tabs>
+          <w:tab w:val="num" w:pos="6480"/>
+        </w:tabs>
+        <w:ind w:left="6480" w:hanging="360"/>
+      </w:pPr>
+      <w:rPr>
+        <w:rFonts w:ascii="Wingdings" w:hAnsi="Wingdings" w:hint="default"/>
+        <w:sz w:val="20"/>
+      </w:rPr>
+    </w:lvl>
+  </w:abstractNum>
+  <w:abstractNum w:abstractNumId="5">
     <w:nsid w:val="335469D2"/>
     <w:multiLevelType w:val="multilevel"/>
     <w:tmpl w:val="D19E1244"/>
@@ -4586,7 +5620,305 @@
       </w:pPr>
     </w:lvl>
   </w:abstractNum>
-  <w:abstractNum w:abstractNumId="4">
+  <w:abstractNum w:abstractNumId="6">
+    <w:nsid w:val="343B6F72"/>
+    <w:multiLevelType w:val="multilevel"/>
+    <w:tmpl w:val="4FE685F6"/>
+    <w:lvl w:ilvl="0">
+      <w:start w:val="1"/>
+      <w:numFmt w:val="bullet"/>
+      <w:lvlText w:val=""/>
+      <w:lvlJc w:val="left"/>
+      <w:pPr>
+        <w:tabs>
+          <w:tab w:val="num" w:pos="720"/>
+        </w:tabs>
+        <w:ind w:left="720" w:hanging="360"/>
+      </w:pPr>
+      <w:rPr>
+        <w:rFonts w:ascii="Symbol" w:hAnsi="Symbol" w:hint="default"/>
+        <w:sz w:val="20"/>
+      </w:rPr>
+    </w:lvl>
+    <w:lvl w:ilvl="1" w:tentative="1">
+      <w:start w:val="1"/>
+      <w:numFmt w:val="bullet"/>
+      <w:lvlText w:val="o"/>
+      <w:lvlJc w:val="left"/>
+      <w:pPr>
+        <w:tabs>
+          <w:tab w:val="num" w:pos="1440"/>
+        </w:tabs>
+        <w:ind w:left="1440" w:hanging="360"/>
+      </w:pPr>
+      <w:rPr>
+        <w:rFonts w:ascii="Courier New" w:hAnsi="Courier New" w:hint="default"/>
+        <w:sz w:val="20"/>
+      </w:rPr>
+    </w:lvl>
+    <w:lvl w:ilvl="2" w:tentative="1">
+      <w:start w:val="1"/>
+      <w:numFmt w:val="bullet"/>
+      <w:lvlText w:val=""/>
+      <w:lvlJc w:val="left"/>
+      <w:pPr>
+        <w:tabs>
+          <w:tab w:val="num" w:pos="2160"/>
+        </w:tabs>
+        <w:ind w:left="2160" w:hanging="360"/>
+      </w:pPr>
+      <w:rPr>
+        <w:rFonts w:ascii="Wingdings" w:hAnsi="Wingdings" w:hint="default"/>
+        <w:sz w:val="20"/>
+      </w:rPr>
+    </w:lvl>
+    <w:lvl w:ilvl="3" w:tentative="1">
+      <w:start w:val="1"/>
+      <w:numFmt w:val="bullet"/>
+      <w:lvlText w:val=""/>
+      <w:lvlJc w:val="left"/>
+      <w:pPr>
+        <w:tabs>
+          <w:tab w:val="num" w:pos="2880"/>
+        </w:tabs>
+        <w:ind w:left="2880" w:hanging="360"/>
+      </w:pPr>
+      <w:rPr>
+        <w:rFonts w:ascii="Wingdings" w:hAnsi="Wingdings" w:hint="default"/>
+        <w:sz w:val="20"/>
+      </w:rPr>
+    </w:lvl>
+    <w:lvl w:ilvl="4" w:tentative="1">
+      <w:start w:val="1"/>
+      <w:numFmt w:val="bullet"/>
+      <w:lvlText w:val=""/>
+      <w:lvlJc w:val="left"/>
+      <w:pPr>
+        <w:tabs>
+          <w:tab w:val="num" w:pos="3600"/>
+        </w:tabs>
+        <w:ind w:left="3600" w:hanging="360"/>
+      </w:pPr>
+      <w:rPr>
+        <w:rFonts w:ascii="Wingdings" w:hAnsi="Wingdings" w:hint="default"/>
+        <w:sz w:val="20"/>
+      </w:rPr>
+    </w:lvl>
+    <w:lvl w:ilvl="5" w:tentative="1">
+      <w:start w:val="1"/>
+      <w:numFmt w:val="bullet"/>
+      <w:lvlText w:val=""/>
+      <w:lvlJc w:val="left"/>
+      <w:pPr>
+        <w:tabs>
+          <w:tab w:val="num" w:pos="4320"/>
+        </w:tabs>
+        <w:ind w:left="4320" w:hanging="360"/>
+      </w:pPr>
+      <w:rPr>
+        <w:rFonts w:ascii="Wingdings" w:hAnsi="Wingdings" w:hint="default"/>
+        <w:sz w:val="20"/>
+      </w:rPr>
+    </w:lvl>
+    <w:lvl w:ilvl="6" w:tentative="1">
+      <w:start w:val="1"/>
+      <w:numFmt w:val="bullet"/>
+      <w:lvlText w:val=""/>
+      <w:lvlJc w:val="left"/>
+      <w:pPr>
+        <w:tabs>
+          <w:tab w:val="num" w:pos="5040"/>
+        </w:tabs>
+        <w:ind w:left="5040" w:hanging="360"/>
+      </w:pPr>
+      <w:rPr>
+        <w:rFonts w:ascii="Wingdings" w:hAnsi="Wingdings" w:hint="default"/>
+        <w:sz w:val="20"/>
+      </w:rPr>
+    </w:lvl>
+    <w:lvl w:ilvl="7" w:tentative="1">
+      <w:start w:val="1"/>
+      <w:numFmt w:val="bullet"/>
+      <w:lvlText w:val=""/>
+      <w:lvlJc w:val="left"/>
+      <w:pPr>
+        <w:tabs>
+          <w:tab w:val="num" w:pos="5760"/>
+        </w:tabs>
+        <w:ind w:left="5760" w:hanging="360"/>
+      </w:pPr>
+      <w:rPr>
+        <w:rFonts w:ascii="Wingdings" w:hAnsi="Wingdings" w:hint="default"/>
+        <w:sz w:val="20"/>
+      </w:rPr>
+    </w:lvl>
+    <w:lvl w:ilvl="8" w:tentative="1">
+      <w:start w:val="1"/>
+      <w:numFmt w:val="bullet"/>
+      <w:lvlText w:val=""/>
+      <w:lvlJc w:val="left"/>
+      <w:pPr>
+        <w:tabs>
+          <w:tab w:val="num" w:pos="6480"/>
+        </w:tabs>
+        <w:ind w:left="6480" w:hanging="360"/>
+      </w:pPr>
+      <w:rPr>
+        <w:rFonts w:ascii="Wingdings" w:hAnsi="Wingdings" w:hint="default"/>
+        <w:sz w:val="20"/>
+      </w:rPr>
+    </w:lvl>
+  </w:abstractNum>
+  <w:abstractNum w:abstractNumId="7">
+    <w:nsid w:val="4E252210"/>
+    <w:multiLevelType w:val="multilevel"/>
+    <w:tmpl w:val="E0C2F6F6"/>
+    <w:lvl w:ilvl="0">
+      <w:start w:val="1"/>
+      <w:numFmt w:val="bullet"/>
+      <w:lvlText w:val=""/>
+      <w:lvlJc w:val="left"/>
+      <w:pPr>
+        <w:tabs>
+          <w:tab w:val="num" w:pos="720"/>
+        </w:tabs>
+        <w:ind w:left="720" w:hanging="360"/>
+      </w:pPr>
+      <w:rPr>
+        <w:rFonts w:ascii="Symbol" w:hAnsi="Symbol" w:hint="default"/>
+        <w:sz w:val="20"/>
+      </w:rPr>
+    </w:lvl>
+    <w:lvl w:ilvl="1" w:tentative="1">
+      <w:start w:val="1"/>
+      <w:numFmt w:val="bullet"/>
+      <w:lvlText w:val="o"/>
+      <w:lvlJc w:val="left"/>
+      <w:pPr>
+        <w:tabs>
+          <w:tab w:val="num" w:pos="1440"/>
+        </w:tabs>
+        <w:ind w:left="1440" w:hanging="360"/>
+      </w:pPr>
+      <w:rPr>
+        <w:rFonts w:ascii="Courier New" w:hAnsi="Courier New" w:hint="default"/>
+        <w:sz w:val="20"/>
+      </w:rPr>
+    </w:lvl>
+    <w:lvl w:ilvl="2" w:tentative="1">
+      <w:start w:val="1"/>
+      <w:numFmt w:val="bullet"/>
+      <w:lvlText w:val=""/>
+      <w:lvlJc w:val="left"/>
+      <w:pPr>
+        <w:tabs>
+          <w:tab w:val="num" w:pos="2160"/>
+        </w:tabs>
+        <w:ind w:left="2160" w:hanging="360"/>
+      </w:pPr>
+      <w:rPr>
+        <w:rFonts w:ascii="Wingdings" w:hAnsi="Wingdings" w:hint="default"/>
+        <w:sz w:val="20"/>
+      </w:rPr>
+    </w:lvl>
+    <w:lvl w:ilvl="3" w:tentative="1">
+      <w:start w:val="1"/>
+      <w:numFmt w:val="bullet"/>
+      <w:lvlText w:val=""/>
+      <w:lvlJc w:val="left"/>
+      <w:pPr>
+        <w:tabs>
+          <w:tab w:val="num" w:pos="2880"/>
+        </w:tabs>
+        <w:ind w:left="2880" w:hanging="360"/>
+      </w:pPr>
+      <w:rPr>
+        <w:rFonts w:ascii="Wingdings" w:hAnsi="Wingdings" w:hint="default"/>
+        <w:sz w:val="20"/>
+      </w:rPr>
+    </w:lvl>
+    <w:lvl w:ilvl="4" w:tentative="1">
+      <w:start w:val="1"/>
+      <w:numFmt w:val="bullet"/>
+      <w:lvlText w:val=""/>
+      <w:lvlJc w:val="left"/>
+      <w:pPr>
+        <w:tabs>
+          <w:tab w:val="num" w:pos="3600"/>
+        </w:tabs>
+        <w:ind w:left="3600" w:hanging="360"/>
+      </w:pPr>
+      <w:rPr>
+        <w:rFonts w:ascii="Wingdings" w:hAnsi="Wingdings" w:hint="default"/>
+        <w:sz w:val="20"/>
+      </w:rPr>
+    </w:lvl>
+    <w:lvl w:ilvl="5" w:tentative="1">
+      <w:start w:val="1"/>
+      <w:numFmt w:val="bullet"/>
+      <w:lvlText w:val=""/>
+      <w:lvlJc w:val="left"/>
+      <w:pPr>
+        <w:tabs>
+          <w:tab w:val="num" w:pos="4320"/>
+        </w:tabs>
+        <w:ind w:left="4320" w:hanging="360"/>
+      </w:pPr>
+      <w:rPr>
+        <w:rFonts w:ascii="Wingdings" w:hAnsi="Wingdings" w:hint="default"/>
+        <w:sz w:val="20"/>
+      </w:rPr>
+    </w:lvl>
+    <w:lvl w:ilvl="6" w:tentative="1">
+      <w:start w:val="1"/>
+      <w:numFmt w:val="bullet"/>
+      <w:lvlText w:val=""/>
+      <w:lvlJc w:val="left"/>
+      <w:pPr>
+        <w:tabs>
+          <w:tab w:val="num" w:pos="5040"/>
+        </w:tabs>
+        <w:ind w:left="5040" w:hanging="360"/>
+      </w:pPr>
+      <w:rPr>
+        <w:rFonts w:ascii="Wingdings" w:hAnsi="Wingdings" w:hint="default"/>
+        <w:sz w:val="20"/>
+      </w:rPr>
+    </w:lvl>
+    <w:lvl w:ilvl="7" w:tentative="1">
+      <w:start w:val="1"/>
+      <w:numFmt w:val="bullet"/>
+      <w:lvlText w:val=""/>
+      <w:lvlJc w:val="left"/>
+      <w:pPr>
+        <w:tabs>
+          <w:tab w:val="num" w:pos="5760"/>
+        </w:tabs>
+        <w:ind w:left="5760" w:hanging="360"/>
+      </w:pPr>
+      <w:rPr>
+        <w:rFonts w:ascii="Wingdings" w:hAnsi="Wingdings" w:hint="default"/>
+        <w:sz w:val="20"/>
+      </w:rPr>
+    </w:lvl>
+    <w:lvl w:ilvl="8" w:tentative="1">
+      <w:start w:val="1"/>
+      <w:numFmt w:val="bullet"/>
+      <w:lvlText w:val=""/>
+      <w:lvlJc w:val="left"/>
+      <w:pPr>
+        <w:tabs>
+          <w:tab w:val="num" w:pos="6480"/>
+        </w:tabs>
+        <w:ind w:left="6480" w:hanging="360"/>
+      </w:pPr>
+      <w:rPr>
+        <w:rFonts w:ascii="Wingdings" w:hAnsi="Wingdings" w:hint="default"/>
+        <w:sz w:val="20"/>
+      </w:rPr>
+    </w:lvl>
+  </w:abstractNum>
+  <w:abstractNum w:abstractNumId="8">
     <w:nsid w:val="4E8175C9"/>
     <w:multiLevelType w:val="hybridMultilevel"/>
     <w:tmpl w:val="0DCEE11E"/>
@@ -4699,7 +6031,7 @@
       </w:rPr>
     </w:lvl>
   </w:abstractNum>
-  <w:abstractNum w:abstractNumId="5">
+  <w:abstractNum w:abstractNumId="9">
     <w:nsid w:val="51F3133B"/>
     <w:multiLevelType w:val="hybridMultilevel"/>
     <w:tmpl w:val="60B0A740"/>
@@ -4812,7 +6144,7 @@
       </w:rPr>
     </w:lvl>
   </w:abstractNum>
-  <w:abstractNum w:abstractNumId="6">
+  <w:abstractNum w:abstractNumId="10">
     <w:nsid w:val="5B8003E9"/>
     <w:multiLevelType w:val="hybridMultilevel"/>
     <w:tmpl w:val="D9BCBD4C"/>
@@ -4901,7 +6233,156 @@
       </w:pPr>
     </w:lvl>
   </w:abstractNum>
-  <w:abstractNum w:abstractNumId="7">
+  <w:abstractNum w:abstractNumId="11">
+    <w:nsid w:val="79A504BF"/>
+    <w:multiLevelType w:val="multilevel"/>
+    <w:tmpl w:val="7826D0C2"/>
+    <w:lvl w:ilvl="0">
+      <w:start w:val="1"/>
+      <w:numFmt w:val="bullet"/>
+      <w:lvlText w:val=""/>
+      <w:lvlJc w:val="left"/>
+      <w:pPr>
+        <w:tabs>
+          <w:tab w:val="num" w:pos="720"/>
+        </w:tabs>
+        <w:ind w:left="720" w:hanging="360"/>
+      </w:pPr>
+      <w:rPr>
+        <w:rFonts w:ascii="Symbol" w:hAnsi="Symbol" w:hint="default"/>
+        <w:sz w:val="20"/>
+      </w:rPr>
+    </w:lvl>
+    <w:lvl w:ilvl="1" w:tentative="1">
+      <w:start w:val="1"/>
+      <w:numFmt w:val="bullet"/>
+      <w:lvlText w:val="o"/>
+      <w:lvlJc w:val="left"/>
+      <w:pPr>
+        <w:tabs>
+          <w:tab w:val="num" w:pos="1440"/>
+        </w:tabs>
+        <w:ind w:left="1440" w:hanging="360"/>
+      </w:pPr>
+      <w:rPr>
+        <w:rFonts w:ascii="Courier New" w:hAnsi="Courier New" w:hint="default"/>
+        <w:sz w:val="20"/>
+      </w:rPr>
+    </w:lvl>
+    <w:lvl w:ilvl="2" w:tentative="1">
+      <w:start w:val="1"/>
+      <w:numFmt w:val="bullet"/>
+      <w:lvlText w:val=""/>
+      <w:lvlJc w:val="left"/>
+      <w:pPr>
+        <w:tabs>
+          <w:tab w:val="num" w:pos="2160"/>
+        </w:tabs>
+        <w:ind w:left="2160" w:hanging="360"/>
+      </w:pPr>
+      <w:rPr>
+        <w:rFonts w:ascii="Wingdings" w:hAnsi="Wingdings" w:hint="default"/>
+        <w:sz w:val="20"/>
+      </w:rPr>
+    </w:lvl>
+    <w:lvl w:ilvl="3" w:tentative="1">
+      <w:start w:val="1"/>
+      <w:numFmt w:val="bullet"/>
+      <w:lvlText w:val=""/>
+      <w:lvlJc w:val="left"/>
+      <w:pPr>
+        <w:tabs>
+          <w:tab w:val="num" w:pos="2880"/>
+        </w:tabs>
+        <w:ind w:left="2880" w:hanging="360"/>
+      </w:pPr>
+      <w:rPr>
+        <w:rFonts w:ascii="Wingdings" w:hAnsi="Wingdings" w:hint="default"/>
+        <w:sz w:val="20"/>
+      </w:rPr>
+    </w:lvl>
+    <w:lvl w:ilvl="4" w:tentative="1">
+      <w:start w:val="1"/>
+      <w:numFmt w:val="bullet"/>
+      <w:lvlText w:val=""/>
+      <w:lvlJc w:val="left"/>
+      <w:pPr>
+        <w:tabs>
+          <w:tab w:val="num" w:pos="3600"/>
+        </w:tabs>
+        <w:ind w:left="3600" w:hanging="360"/>
+      </w:pPr>
+      <w:rPr>
+        <w:rFonts w:ascii="Wingdings" w:hAnsi="Wingdings" w:hint="default"/>
+        <w:sz w:val="20"/>
+      </w:rPr>
+    </w:lvl>
+    <w:lvl w:ilvl="5" w:tentative="1">
+      <w:start w:val="1"/>
+      <w:numFmt w:val="bullet"/>
+      <w:lvlText w:val=""/>
+      <w:lvlJc w:val="left"/>
+      <w:pPr>
+        <w:tabs>
+          <w:tab w:val="num" w:pos="4320"/>
+        </w:tabs>
+        <w:ind w:left="4320" w:hanging="360"/>
+      </w:pPr>
+      <w:rPr>
+        <w:rFonts w:ascii="Wingdings" w:hAnsi="Wingdings" w:hint="default"/>
+        <w:sz w:val="20"/>
+      </w:rPr>
+    </w:lvl>
+    <w:lvl w:ilvl="6" w:tentative="1">
+      <w:start w:val="1"/>
+      <w:numFmt w:val="bullet"/>
+      <w:lvlText w:val=""/>
+      <w:lvlJc w:val="left"/>
+      <w:pPr>
+        <w:tabs>
+          <w:tab w:val="num" w:pos="5040"/>
+        </w:tabs>
+        <w:ind w:left="5040" w:hanging="360"/>
+      </w:pPr>
+      <w:rPr>
+        <w:rFonts w:ascii="Wingdings" w:hAnsi="Wingdings" w:hint="default"/>
+        <w:sz w:val="20"/>
+      </w:rPr>
+    </w:lvl>
+    <w:lvl w:ilvl="7" w:tentative="1">
+      <w:start w:val="1"/>
+      <w:numFmt w:val="bullet"/>
+      <w:lvlText w:val=""/>
+      <w:lvlJc w:val="left"/>
+      <w:pPr>
+        <w:tabs>
+          <w:tab w:val="num" w:pos="5760"/>
+        </w:tabs>
+        <w:ind w:left="5760" w:hanging="360"/>
+      </w:pPr>
+      <w:rPr>
+        <w:rFonts w:ascii="Wingdings" w:hAnsi="Wingdings" w:hint="default"/>
+        <w:sz w:val="20"/>
+      </w:rPr>
+    </w:lvl>
+    <w:lvl w:ilvl="8" w:tentative="1">
+      <w:start w:val="1"/>
+      <w:numFmt w:val="bullet"/>
+      <w:lvlText w:val=""/>
+      <w:lvlJc w:val="left"/>
+      <w:pPr>
+        <w:tabs>
+          <w:tab w:val="num" w:pos="6480"/>
+        </w:tabs>
+        <w:ind w:left="6480" w:hanging="360"/>
+      </w:pPr>
+      <w:rPr>
+        <w:rFonts w:ascii="Wingdings" w:hAnsi="Wingdings" w:hint="default"/>
+        <w:sz w:val="20"/>
+      </w:rPr>
+    </w:lvl>
+  </w:abstractNum>
+  <w:abstractNum w:abstractNumId="12">
     <w:nsid w:val="7F702DA5"/>
     <w:multiLevelType w:val="multilevel"/>
     <w:tmpl w:val="B9CEA71A"/>
@@ -5018,25 +6499,40 @@
     <w:abstractNumId w:val="0"/>
   </w:num>
   <w:num w:numId="2">
+    <w:abstractNumId w:val="10"/>
+  </w:num>
+  <w:num w:numId="3">
+    <w:abstractNumId w:val="8"/>
+  </w:num>
+  <w:num w:numId="4">
+    <w:abstractNumId w:val="12"/>
+  </w:num>
+  <w:num w:numId="5">
+    <w:abstractNumId w:val="9"/>
+  </w:num>
+  <w:num w:numId="6">
+    <w:abstractNumId w:val="2"/>
+  </w:num>
+  <w:num w:numId="7">
+    <w:abstractNumId w:val="3"/>
+  </w:num>
+  <w:num w:numId="8">
+    <w:abstractNumId w:val="5"/>
+  </w:num>
+  <w:num w:numId="9">
     <w:abstractNumId w:val="6"/>
   </w:num>
-  <w:num w:numId="3">
+  <w:num w:numId="10">
+    <w:abstractNumId w:val="7"/>
+  </w:num>
+  <w:num w:numId="11">
+    <w:abstractNumId w:val="11"/>
+  </w:num>
+  <w:num w:numId="12">
     <w:abstractNumId w:val="4"/>
   </w:num>
-  <w:num w:numId="4">
-    <w:abstractNumId w:val="7"/>
-  </w:num>
-  <w:num w:numId="5">
-    <w:abstractNumId w:val="5"/>
-  </w:num>
-  <w:num w:numId="6">
+  <w:num w:numId="13">
     <w:abstractNumId w:val="1"/>
-  </w:num>
-  <w:num w:numId="7">
-    <w:abstractNumId w:val="2"/>
-  </w:num>
-  <w:num w:numId="8">
-    <w:abstractNumId w:val="3"/>
   </w:num>
 </w:numbering>
 </file>

</xml_diff>